<commit_message>
Opdateret deployment, med hvorfor vi ikke bruger den :)
</commit_message>
<xml_diff>
--- a/Deployment diagram.docx
+++ b/Deployment diagram.docx
@@ -6,15 +6,54 @@
       <w:r>
         <w:t>Deployment diagram</w:t>
       </w:r>
+      <w:bookmarkStart w:id="0" w:name="_GoBack"/>
+      <w:bookmarkEnd w:id="0"/>
     </w:p>
     <w:p>
       <w:r>
-        <w:t>Deployment diagrammer, oversat til implementerings diagram. De bruges til at vise hvor softwaren skal ligge på hardwaren. Diagrammet bruges i store systemer, for at få et overblik over hvor de forskellige software dele skal implementeres. Diagrammet, bruges i tæt sammenhæng med hardware modsat UML diagrammer, som primært håndterer s</w:t>
-      </w:r>
-      <w:bookmarkStart w:id="0" w:name="_GoBack"/>
-      <w:bookmarkEnd w:id="0"/>
-      <w:r>
-        <w:t>oftware, Deployment diagrammet viser hvor de forskellige dele skal implementeres på hardwaren.</w:t>
+        <w:t xml:space="preserve">I gennem projektet er der valgt ikke at bruge </w:t>
+      </w:r>
+      <w:proofErr w:type="spellStart"/>
+      <w:r>
+        <w:t>d</w:t>
+      </w:r>
+      <w:r>
+        <w:t>eployment</w:t>
+      </w:r>
+      <w:proofErr w:type="spellEnd"/>
+      <w:r>
+        <w:t xml:space="preserve"> diagrammer,</w:t>
+      </w:r>
+      <w:r>
+        <w:t xml:space="preserve"> da d</w:t>
+      </w:r>
+      <w:r>
+        <w:t>e bruges til at vise hvor softwaren skal ligge på hardwaren.</w:t>
+      </w:r>
+      <w:r>
+        <w:t xml:space="preserve"> Dette projekt består kun af to forskellige hardware moduler, og derfor er den information der kan ses i et </w:t>
+      </w:r>
+      <w:proofErr w:type="spellStart"/>
+      <w:r>
+        <w:t>deployment</w:t>
+      </w:r>
+      <w:proofErr w:type="spellEnd"/>
+      <w:r>
+        <w:t xml:space="preserve"> diagram unødvendig. Normalt vil der ses </w:t>
+      </w:r>
+      <w:proofErr w:type="spellStart"/>
+      <w:r>
+        <w:t>deployment</w:t>
+      </w:r>
+      <w:proofErr w:type="spellEnd"/>
+      <w:r>
+        <w:t xml:space="preserve"> diagrammer i</w:t>
+      </w:r>
+      <w:r>
+        <w:t xml:space="preserve"> store systemer, for at få et overblik over hvor de forskellige software dele skal implementeres. Diagrammet, bruges i tæt sammenhæng med hardware modsat UML diagrammer, som primært håndterer software</w:t>
+      </w:r>
+      <w:r>
+        <w:t>.</w:t>
       </w:r>
     </w:p>
     <w:sectPr>

</xml_diff>